<commit_message>
adding cv and TFE
</commit_message>
<xml_diff>
--- a/Stage/CV.docx
+++ b/Stage/CV.docx
@@ -273,12 +273,8 @@
                 <w:noProof/>
               </w:rPr>
             </w:pPr>
-            <w:r>
-              <w:rPr>
-                <w:noProof/>
-              </w:rPr>
-              <w:t>Disponibilité : A partir du 01 Février 2017</w:t>
-            </w:r>
+            <w:bookmarkStart w:id="0" w:name="_GoBack"/>
+            <w:bookmarkEnd w:id="0"/>
           </w:p>
         </w:tc>
       </w:tr>
@@ -371,43 +367,13 @@
               <w:rPr>
                 <w:noProof/>
               </w:rPr>
-              <w:t>, Android, PHP, Hibernate/JPA, G</w:t>
+              <w:t>, Android, PHP, Hibernate / JPA,</w:t>
             </w:r>
             <w:r>
               <w:rPr>
                 <w:noProof/>
               </w:rPr>
-              <w:t xml:space="preserve">oogle </w:t>
-            </w:r>
-            <w:r>
-              <w:rPr>
-                <w:noProof/>
-              </w:rPr>
-              <w:t>W</w:t>
-            </w:r>
-            <w:r>
-              <w:rPr>
-                <w:noProof/>
-              </w:rPr>
-              <w:t xml:space="preserve">eb </w:t>
-            </w:r>
-            <w:r>
-              <w:rPr>
-                <w:noProof/>
-              </w:rPr>
-              <w:t>T</w:t>
-            </w:r>
-            <w:r>
-              <w:rPr>
-                <w:noProof/>
-              </w:rPr>
-              <w:t>oolkit</w:t>
-            </w:r>
-            <w:r>
-              <w:rPr>
-                <w:noProof/>
-              </w:rPr>
-              <w:t>, Vaadin</w:t>
+              <w:t xml:space="preserve"> Vaadin</w:t>
             </w:r>
             <w:r>
               <w:rPr>
@@ -431,13 +397,7 @@
               <w:rPr>
                 <w:noProof/>
               </w:rPr>
-              <w:t xml:space="preserve">Maven, Spring, </w:t>
-            </w:r>
-            <w:r>
-              <w:rPr>
-                <w:noProof/>
-              </w:rPr>
-              <w:t>Analyse fonctionnelle</w:t>
+              <w:t>Maven, Spring, Analyse fonctionnelle</w:t>
             </w:r>
             <w:r>
               <w:rPr>
@@ -457,15 +417,13 @@
               <w:rPr>
                 <w:noProof/>
               </w:rPr>
-              <w:t xml:space="preserve">Connaissance du serveur </w:t>
+              <w:t>Notions</w:t>
             </w:r>
-            <w:bookmarkStart w:id="0" w:name="_GoBack"/>
-            <w:bookmarkEnd w:id="0"/>
             <w:r>
               <w:rPr>
                 <w:noProof/>
               </w:rPr>
-              <w:t>WebLogic</w:t>
+              <w:t xml:space="preserve"> du serveur WebLogic</w:t>
             </w:r>
           </w:p>
         </w:tc>
@@ -1017,6 +975,20 @@
                 <w:noProof/>
               </w:rPr>
               <w:t>Documentaion informatique</w:t>
+            </w:r>
+          </w:p>
+          <w:p>
+            <w:pPr>
+              <w:pStyle w:val="DateduCV"/>
+              <w:rPr>
+                <w:noProof/>
+              </w:rPr>
+            </w:pPr>
+            <w:r>
+              <w:rPr>
+                <w:noProof/>
+              </w:rPr>
+              <w:t>Technologies</w:t>
             </w:r>
           </w:p>
           <w:p>
@@ -2500,6 +2472,7 @@
     <w:rsidRoot w:val="00D3236C"/>
     <w:rsid w:val="005270C2"/>
     <w:rsid w:val="00552419"/>
+    <w:rsid w:val="0070413E"/>
     <w:rsid w:val="009E13AB"/>
     <w:rsid w:val="00AC6881"/>
     <w:rsid w:val="00AF770A"/>
@@ -3363,151 +3336,6 @@
 </file>
 
 <file path=customXml/item2.xml><?xml version="1.0" encoding="utf-8"?>
-<?mso-contentType ?>
-<FormTemplates xmlns="http://schemas.microsoft.com/sharepoint/v3/contenttype/forms">
-  <Display>DocumentLibraryForm</Display>
-  <Edit>AssetEditForm</Edit>
-  <New>DocumentLibraryForm</New>
-</FormTemplates>
-</file>
-
-<file path=customXml/item3.xml><?xml version="1.0" encoding="utf-8"?>
-<mappings xmlns="http://schemas.microsoft.com/pics">
-  <picture>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</picture>
-</mappings>
-</file>
-
-<file path=customXml/item4.xml><?xml version="1.0" encoding="utf-8"?>
-<p:properties xmlns:p="http://schemas.microsoft.com/office/2006/metadata/properties" xmlns:xsi="http://www.w3.org/2001/XMLSchema-instance" xmlns:pc="http://schemas.microsoft.com/office/infopath/2007/PartnerControls">
-  <documentManagement>
-    <DirectSourceMarket xmlns="6d93d202-47fc-4405-873a-cab67cc5f1b2">English</DirectSourceMarket>
-    <LocComments xmlns="6d93d202-47fc-4405-873a-cab67cc5f1b2" xsi:nil="true"/>
-    <MarketSpecific xmlns="6d93d202-47fc-4405-873a-cab67cc5f1b2">false</MarketSpecific>
-    <ApprovalStatus xmlns="6d93d202-47fc-4405-873a-cab67cc5f1b2">InProgress</ApprovalStatus>
-    <ThumbnailAssetId xmlns="6d93d202-47fc-4405-873a-cab67cc5f1b2" xsi:nil="true"/>
-    <PrimaryImageGen xmlns="6d93d202-47fc-4405-873a-cab67cc5f1b2">true</PrimaryImageGen>
-    <LegacyData xmlns="6d93d202-47fc-4405-873a-cab67cc5f1b2" xsi:nil="true"/>
-    <TPFriendlyName xmlns="6d93d202-47fc-4405-873a-cab67cc5f1b2" xsi:nil="true"/>
-    <NumericId xmlns="6d93d202-47fc-4405-873a-cab67cc5f1b2" xsi:nil="true"/>
-    <LocRecommendedHandoff xmlns="6d93d202-47fc-4405-873a-cab67cc5f1b2" xsi:nil="true"/>
-    <BlockPublish xmlns="6d93d202-47fc-4405-873a-cab67cc5f1b2">false</BlockPublish>
-    <BusinessGroup xmlns="6d93d202-47fc-4405-873a-cab67cc5f1b2" xsi:nil="true"/>
-    <SourceTitle xmlns="6d93d202-47fc-4405-873a-cab67cc5f1b2" xsi:nil="true"/>
-    <OpenTemplate xmlns="6d93d202-47fc-4405-873a-cab67cc5f1b2">true</OpenTemplate>
-    <APEditor xmlns="6d93d202-47fc-4405-873a-cab67cc5f1b2">
-      <UserInfo>
-        <DisplayName/>
-        <AccountId xsi:nil="true"/>
-        <AccountType/>
-      </UserInfo>
-    </APEditor>
-    <UALocComments xmlns="6d93d202-47fc-4405-873a-cab67cc5f1b2" xsi:nil="true"/>
-    <ParentAssetId xmlns="6d93d202-47fc-4405-873a-cab67cc5f1b2" xsi:nil="true"/>
-    <PublishStatusLookup xmlns="6d93d202-47fc-4405-873a-cab67cc5f1b2">
-      <Value>455884</Value>
-      <Value>455885</Value>
-    </PublishStatusLookup>
-    <FeatureTagsTaxHTField0 xmlns="6d93d202-47fc-4405-873a-cab67cc5f1b2">
-      <Terms xmlns="http://schemas.microsoft.com/office/infopath/2007/PartnerControls"/>
-    </FeatureTagsTaxHTField0>
-    <IntlLangReviewDate xmlns="6d93d202-47fc-4405-873a-cab67cc5f1b2" xsi:nil="true"/>
-    <Providers xmlns="6d93d202-47fc-4405-873a-cab67cc5f1b2" xsi:nil="true"/>
-    <MachineTranslated xmlns="6d93d202-47fc-4405-873a-cab67cc5f1b2">false</MachineTranslated>
-    <OriginalSourceMarket xmlns="6d93d202-47fc-4405-873a-cab67cc5f1b2">english</OriginalSourceMarket>
-    <APDescription xmlns="6d93d202-47fc-4405-873a-cab67cc5f1b2">Use this clean and elegant resume for a professional look. Accompany it with a cover letter from the Timeless design set to make a great impression.
-</APDescription>
-    <TPInstallLocation xmlns="6d93d202-47fc-4405-873a-cab67cc5f1b2" xsi:nil="true"/>
-    <ContentItem xmlns="6d93d202-47fc-4405-873a-cab67cc5f1b2" xsi:nil="true"/>
-    <ClipArtFilename xmlns="6d93d202-47fc-4405-873a-cab67cc5f1b2" xsi:nil="true"/>
-    <PublishTargets xmlns="6d93d202-47fc-4405-873a-cab67cc5f1b2">OfficeOnlineVNext</PublishTargets>
-    <TimesCloned xmlns="6d93d202-47fc-4405-873a-cab67cc5f1b2" xsi:nil="true"/>
-    <FriendlyTitle xmlns="6d93d202-47fc-4405-873a-cab67cc5f1b2" xsi:nil="true"/>
-    <AcquiredFrom xmlns="6d93d202-47fc-4405-873a-cab67cc5f1b2">Internal MS</AcquiredFrom>
-    <AssetStart xmlns="6d93d202-47fc-4405-873a-cab67cc5f1b2">2012-03-08T00:28:00+00:00</AssetStart>
-    <Provider xmlns="6d93d202-47fc-4405-873a-cab67cc5f1b2" xsi:nil="true"/>
-    <LastHandOff xmlns="6d93d202-47fc-4405-873a-cab67cc5f1b2" xsi:nil="true"/>
-    <TPClientViewer xmlns="6d93d202-47fc-4405-873a-cab67cc5f1b2" xsi:nil="true"/>
-    <UACurrentWords xmlns="6d93d202-47fc-4405-873a-cab67cc5f1b2" xsi:nil="true"/>
-    <ArtSampleDocs xmlns="6d93d202-47fc-4405-873a-cab67cc5f1b2" xsi:nil="true"/>
-    <UALocRecommendation xmlns="6d93d202-47fc-4405-873a-cab67cc5f1b2">Localize</UALocRecommendation>
-    <Manager xmlns="6d93d202-47fc-4405-873a-cab67cc5f1b2" xsi:nil="true"/>
-    <CSXHash xmlns="6d93d202-47fc-4405-873a-cab67cc5f1b2" xsi:nil="true"/>
-    <IsDeleted xmlns="6d93d202-47fc-4405-873a-cab67cc5f1b2">false</IsDeleted>
-    <ShowIn xmlns="6d93d202-47fc-4405-873a-cab67cc5f1b2">Show everywhere</ShowIn>
-    <UANotes xmlns="6d93d202-47fc-4405-873a-cab67cc5f1b2" xsi:nil="true"/>
-    <TemplateStatus xmlns="6d93d202-47fc-4405-873a-cab67cc5f1b2">Complete</TemplateStatus>
-    <Downloads xmlns="6d93d202-47fc-4405-873a-cab67cc5f1b2">0</Downloads>
-    <VoteCount xmlns="6d93d202-47fc-4405-873a-cab67cc5f1b2" xsi:nil="true"/>
-    <OOCacheId xmlns="6d93d202-47fc-4405-873a-cab67cc5f1b2" xsi:nil="true"/>
-    <InternalTagsTaxHTField0 xmlns="6d93d202-47fc-4405-873a-cab67cc5f1b2">
-      <Terms xmlns="http://schemas.microsoft.com/office/infopath/2007/PartnerControls"/>
-    </InternalTagsTaxHTField0>
-    <AssetExpire xmlns="6d93d202-47fc-4405-873a-cab67cc5f1b2">2029-01-01T08:00:00+00:00</AssetExpire>
-    <CSXSubmissionMarket xmlns="6d93d202-47fc-4405-873a-cab67cc5f1b2" xsi:nil="true"/>
-    <DSATActionTaken xmlns="6d93d202-47fc-4405-873a-cab67cc5f1b2" xsi:nil="true"/>
-    <TPExecutable xmlns="6d93d202-47fc-4405-873a-cab67cc5f1b2" xsi:nil="true"/>
-    <SubmitterId xmlns="6d93d202-47fc-4405-873a-cab67cc5f1b2" xsi:nil="true"/>
-    <EditorialTags xmlns="6d93d202-47fc-4405-873a-cab67cc5f1b2" xsi:nil="true"/>
-    <AssetType xmlns="6d93d202-47fc-4405-873a-cab67cc5f1b2">TP</AssetType>
-    <CSXSubmissionDate xmlns="6d93d202-47fc-4405-873a-cab67cc5f1b2" xsi:nil="true"/>
-    <CSXUpdate xmlns="6d93d202-47fc-4405-873a-cab67cc5f1b2">false</CSXUpdate>
-    <ApprovalLog xmlns="6d93d202-47fc-4405-873a-cab67cc5f1b2" xsi:nil="true"/>
-    <BugNumber xmlns="6d93d202-47fc-4405-873a-cab67cc5f1b2" xsi:nil="true"/>
-    <Milestone xmlns="6d93d202-47fc-4405-873a-cab67cc5f1b2" xsi:nil="true"/>
-    <OriginAsset xmlns="6d93d202-47fc-4405-873a-cab67cc5f1b2" xsi:nil="true"/>
-    <TPComponent xmlns="6d93d202-47fc-4405-873a-cab67cc5f1b2" xsi:nil="true"/>
-    <RecommendationsModifier xmlns="6d93d202-47fc-4405-873a-cab67cc5f1b2">1000</RecommendationsModifier>
-    <Component xmlns="64acb2c5-0a2b-4bda-bd34-58e36cbb80d2" xsi:nil="true"/>
-    <Description0 xmlns="64acb2c5-0a2b-4bda-bd34-58e36cbb80d2" xsi:nil="true"/>
-    <AssetId xmlns="6d93d202-47fc-4405-873a-cab67cc5f1b2">TP102835054</AssetId>
-    <TPApplication xmlns="6d93d202-47fc-4405-873a-cab67cc5f1b2" xsi:nil="true"/>
-    <TPLaunchHelpLink xmlns="6d93d202-47fc-4405-873a-cab67cc5f1b2" xsi:nil="true"/>
-    <PolicheckWords xmlns="6d93d202-47fc-4405-873a-cab67cc5f1b2" xsi:nil="true"/>
-    <IntlLocPriority xmlns="6d93d202-47fc-4405-873a-cab67cc5f1b2" xsi:nil="true"/>
-    <CrawlForDependencies xmlns="6d93d202-47fc-4405-873a-cab67cc5f1b2">false</CrawlForDependencies>
-    <IntlLangReviewer xmlns="6d93d202-47fc-4405-873a-cab67cc5f1b2" xsi:nil="true"/>
-    <HandoffToMSDN xmlns="6d93d202-47fc-4405-873a-cab67cc5f1b2" xsi:nil="true"/>
-    <PlannedPubDate xmlns="6d93d202-47fc-4405-873a-cab67cc5f1b2" xsi:nil="true"/>
-    <TrustLevel xmlns="6d93d202-47fc-4405-873a-cab67cc5f1b2">1 Microsoft Managed Content</TrustLevel>
-    <LocLastLocAttemptVersionLookup xmlns="6d93d202-47fc-4405-873a-cab67cc5f1b2">827850</LocLastLocAttemptVersionLookup>
-    <TemplateTemplateType xmlns="6d93d202-47fc-4405-873a-cab67cc5f1b2">Word Document Template</TemplateTemplateType>
-    <IsSearchable xmlns="6d93d202-47fc-4405-873a-cab67cc5f1b2">true</IsSearchable>
-    <TPNamespace xmlns="6d93d202-47fc-4405-873a-cab67cc5f1b2" xsi:nil="true"/>
-    <CampaignTagsTaxHTField0 xmlns="6d93d202-47fc-4405-873a-cab67cc5f1b2">
-      <Terms xmlns="http://schemas.microsoft.com/office/infopath/2007/PartnerControls"/>
-    </CampaignTagsTaxHTField0>
-    <TaxCatchAll xmlns="6d93d202-47fc-4405-873a-cab67cc5f1b2"/>
-    <Markets xmlns="6d93d202-47fc-4405-873a-cab67cc5f1b2"/>
-    <IntlLangReview xmlns="6d93d202-47fc-4405-873a-cab67cc5f1b2">false</IntlLangReview>
-    <UAProjectedTotalWords xmlns="6d93d202-47fc-4405-873a-cab67cc5f1b2" xsi:nil="true"/>
-    <OutputCachingOn xmlns="6d93d202-47fc-4405-873a-cab67cc5f1b2">false</OutputCachingOn>
-    <AverageRating xmlns="6d93d202-47fc-4405-873a-cab67cc5f1b2" xsi:nil="true"/>
-    <LocMarketGroupTiers2 xmlns="6d93d202-47fc-4405-873a-cab67cc5f1b2" xsi:nil="true"/>
-    <TPAppVersion xmlns="6d93d202-47fc-4405-873a-cab67cc5f1b2" xsi:nil="true"/>
-    <TPCommandLine xmlns="6d93d202-47fc-4405-873a-cab67cc5f1b2" xsi:nil="true"/>
-    <APAuthor xmlns="6d93d202-47fc-4405-873a-cab67cc5f1b2">
-      <UserInfo>
-        <DisplayName>REDMOND\sheilad</DisplayName>
-        <AccountId>81</AccountId>
-        <AccountType/>
-      </UserInfo>
-    </APAuthor>
-    <LocManualTestRequired xmlns="6d93d202-47fc-4405-873a-cab67cc5f1b2">false</LocManualTestRequired>
-    <EditorialStatus xmlns="6d93d202-47fc-4405-873a-cab67cc5f1b2">Complete</EditorialStatus>
-    <TPLaunchHelpLinkType xmlns="6d93d202-47fc-4405-873a-cab67cc5f1b2">Template</TPLaunchHelpLinkType>
-    <OriginalRelease xmlns="6d93d202-47fc-4405-873a-cab67cc5f1b2">15</OriginalRelease>
-    <LastModifiedDateTime xmlns="6d93d202-47fc-4405-873a-cab67cc5f1b2" xsi:nil="true"/>
-    <ScenarioTagsTaxHTField0 xmlns="6d93d202-47fc-4405-873a-cab67cc5f1b2">
-      <Terms xmlns="http://schemas.microsoft.com/office/infopath/2007/PartnerControls"/>
-    </ScenarioTagsTaxHTField0>
-    <LocalizationTagsTaxHTField0 xmlns="6d93d202-47fc-4405-873a-cab67cc5f1b2">
-      <Terms xmlns="http://schemas.microsoft.com/office/infopath/2007/PartnerControls"/>
-    </LocalizationTagsTaxHTField0>
-  </documentManagement>
-</p:properties>
-</file>
-
-<file path=customXml/item5.xml><?xml version="1.0" encoding="utf-8"?>
 <ct:contentTypeSchema xmlns:ct="http://schemas.microsoft.com/office/2006/metadata/contentType" xmlns:ma="http://schemas.microsoft.com/office/2006/metadata/properties/metaAttributes" ct:_="" ma:_="" ma:contentTypeName="TemplateFile" ma:contentTypeID="0x01010069924D1ECC420D47A2456556BC94F7370400BDF4491DEA4973499845289601F88B9F" ma:contentTypeVersion="55" ma:contentTypeDescription="Create a new document." ma:contentTypeScope="" ma:versionID="41eb558a2b826e6e4f9defd990175bec">
   <xsd:schema xmlns:xsd="http://www.w3.org/2001/XMLSchema" xmlns:xs="http://www.w3.org/2001/XMLSchema" xmlns:p="http://schemas.microsoft.com/office/2006/metadata/properties" xmlns:ns2="6d93d202-47fc-4405-873a-cab67cc5f1b2" xmlns:ns3="64acb2c5-0a2b-4bda-bd34-58e36cbb80d2" targetNamespace="http://schemas.microsoft.com/office/2006/metadata/properties" ma:root="true" ma:fieldsID="19deea0185cf7bc57eee9b90b1ba2ace" ns2:_="" ns3:_="">
     <xsd:import namespace="6d93d202-47fc-4405-873a-cab67cc5f1b2"/>
@@ -4566,6 +4394,151 @@
 </ct:contentTypeSchema>
 </file>
 
+<file path=customXml/item3.xml><?xml version="1.0" encoding="utf-8"?>
+<p:properties xmlns:p="http://schemas.microsoft.com/office/2006/metadata/properties" xmlns:xsi="http://www.w3.org/2001/XMLSchema-instance" xmlns:pc="http://schemas.microsoft.com/office/infopath/2007/PartnerControls">
+  <documentManagement>
+    <DirectSourceMarket xmlns="6d93d202-47fc-4405-873a-cab67cc5f1b2">English</DirectSourceMarket>
+    <LocComments xmlns="6d93d202-47fc-4405-873a-cab67cc5f1b2" xsi:nil="true"/>
+    <MarketSpecific xmlns="6d93d202-47fc-4405-873a-cab67cc5f1b2">false</MarketSpecific>
+    <ApprovalStatus xmlns="6d93d202-47fc-4405-873a-cab67cc5f1b2">InProgress</ApprovalStatus>
+    <ThumbnailAssetId xmlns="6d93d202-47fc-4405-873a-cab67cc5f1b2" xsi:nil="true"/>
+    <PrimaryImageGen xmlns="6d93d202-47fc-4405-873a-cab67cc5f1b2">true</PrimaryImageGen>
+    <LegacyData xmlns="6d93d202-47fc-4405-873a-cab67cc5f1b2" xsi:nil="true"/>
+    <TPFriendlyName xmlns="6d93d202-47fc-4405-873a-cab67cc5f1b2" xsi:nil="true"/>
+    <NumericId xmlns="6d93d202-47fc-4405-873a-cab67cc5f1b2" xsi:nil="true"/>
+    <LocRecommendedHandoff xmlns="6d93d202-47fc-4405-873a-cab67cc5f1b2" xsi:nil="true"/>
+    <BlockPublish xmlns="6d93d202-47fc-4405-873a-cab67cc5f1b2">false</BlockPublish>
+    <BusinessGroup xmlns="6d93d202-47fc-4405-873a-cab67cc5f1b2" xsi:nil="true"/>
+    <SourceTitle xmlns="6d93d202-47fc-4405-873a-cab67cc5f1b2" xsi:nil="true"/>
+    <OpenTemplate xmlns="6d93d202-47fc-4405-873a-cab67cc5f1b2">true</OpenTemplate>
+    <APEditor xmlns="6d93d202-47fc-4405-873a-cab67cc5f1b2">
+      <UserInfo>
+        <DisplayName/>
+        <AccountId xsi:nil="true"/>
+        <AccountType/>
+      </UserInfo>
+    </APEditor>
+    <UALocComments xmlns="6d93d202-47fc-4405-873a-cab67cc5f1b2" xsi:nil="true"/>
+    <ParentAssetId xmlns="6d93d202-47fc-4405-873a-cab67cc5f1b2" xsi:nil="true"/>
+    <PublishStatusLookup xmlns="6d93d202-47fc-4405-873a-cab67cc5f1b2">
+      <Value>455884</Value>
+      <Value>455885</Value>
+    </PublishStatusLookup>
+    <FeatureTagsTaxHTField0 xmlns="6d93d202-47fc-4405-873a-cab67cc5f1b2">
+      <Terms xmlns="http://schemas.microsoft.com/office/infopath/2007/PartnerControls"/>
+    </FeatureTagsTaxHTField0>
+    <IntlLangReviewDate xmlns="6d93d202-47fc-4405-873a-cab67cc5f1b2" xsi:nil="true"/>
+    <Providers xmlns="6d93d202-47fc-4405-873a-cab67cc5f1b2" xsi:nil="true"/>
+    <MachineTranslated xmlns="6d93d202-47fc-4405-873a-cab67cc5f1b2">false</MachineTranslated>
+    <OriginalSourceMarket xmlns="6d93d202-47fc-4405-873a-cab67cc5f1b2">english</OriginalSourceMarket>
+    <APDescription xmlns="6d93d202-47fc-4405-873a-cab67cc5f1b2">Use this clean and elegant resume for a professional look. Accompany it with a cover letter from the Timeless design set to make a great impression.
+</APDescription>
+    <TPInstallLocation xmlns="6d93d202-47fc-4405-873a-cab67cc5f1b2" xsi:nil="true"/>
+    <ContentItem xmlns="6d93d202-47fc-4405-873a-cab67cc5f1b2" xsi:nil="true"/>
+    <ClipArtFilename xmlns="6d93d202-47fc-4405-873a-cab67cc5f1b2" xsi:nil="true"/>
+    <PublishTargets xmlns="6d93d202-47fc-4405-873a-cab67cc5f1b2">OfficeOnlineVNext</PublishTargets>
+    <TimesCloned xmlns="6d93d202-47fc-4405-873a-cab67cc5f1b2" xsi:nil="true"/>
+    <FriendlyTitle xmlns="6d93d202-47fc-4405-873a-cab67cc5f1b2" xsi:nil="true"/>
+    <AcquiredFrom xmlns="6d93d202-47fc-4405-873a-cab67cc5f1b2">Internal MS</AcquiredFrom>
+    <AssetStart xmlns="6d93d202-47fc-4405-873a-cab67cc5f1b2">2012-03-08T00:28:00+00:00</AssetStart>
+    <Provider xmlns="6d93d202-47fc-4405-873a-cab67cc5f1b2" xsi:nil="true"/>
+    <LastHandOff xmlns="6d93d202-47fc-4405-873a-cab67cc5f1b2" xsi:nil="true"/>
+    <TPClientViewer xmlns="6d93d202-47fc-4405-873a-cab67cc5f1b2" xsi:nil="true"/>
+    <UACurrentWords xmlns="6d93d202-47fc-4405-873a-cab67cc5f1b2" xsi:nil="true"/>
+    <ArtSampleDocs xmlns="6d93d202-47fc-4405-873a-cab67cc5f1b2" xsi:nil="true"/>
+    <UALocRecommendation xmlns="6d93d202-47fc-4405-873a-cab67cc5f1b2">Localize</UALocRecommendation>
+    <Manager xmlns="6d93d202-47fc-4405-873a-cab67cc5f1b2" xsi:nil="true"/>
+    <CSXHash xmlns="6d93d202-47fc-4405-873a-cab67cc5f1b2" xsi:nil="true"/>
+    <IsDeleted xmlns="6d93d202-47fc-4405-873a-cab67cc5f1b2">false</IsDeleted>
+    <ShowIn xmlns="6d93d202-47fc-4405-873a-cab67cc5f1b2">Show everywhere</ShowIn>
+    <UANotes xmlns="6d93d202-47fc-4405-873a-cab67cc5f1b2" xsi:nil="true"/>
+    <TemplateStatus xmlns="6d93d202-47fc-4405-873a-cab67cc5f1b2">Complete</TemplateStatus>
+    <Downloads xmlns="6d93d202-47fc-4405-873a-cab67cc5f1b2">0</Downloads>
+    <VoteCount xmlns="6d93d202-47fc-4405-873a-cab67cc5f1b2" xsi:nil="true"/>
+    <OOCacheId xmlns="6d93d202-47fc-4405-873a-cab67cc5f1b2" xsi:nil="true"/>
+    <InternalTagsTaxHTField0 xmlns="6d93d202-47fc-4405-873a-cab67cc5f1b2">
+      <Terms xmlns="http://schemas.microsoft.com/office/infopath/2007/PartnerControls"/>
+    </InternalTagsTaxHTField0>
+    <AssetExpire xmlns="6d93d202-47fc-4405-873a-cab67cc5f1b2">2029-01-01T08:00:00+00:00</AssetExpire>
+    <CSXSubmissionMarket xmlns="6d93d202-47fc-4405-873a-cab67cc5f1b2" xsi:nil="true"/>
+    <DSATActionTaken xmlns="6d93d202-47fc-4405-873a-cab67cc5f1b2" xsi:nil="true"/>
+    <TPExecutable xmlns="6d93d202-47fc-4405-873a-cab67cc5f1b2" xsi:nil="true"/>
+    <SubmitterId xmlns="6d93d202-47fc-4405-873a-cab67cc5f1b2" xsi:nil="true"/>
+    <EditorialTags xmlns="6d93d202-47fc-4405-873a-cab67cc5f1b2" xsi:nil="true"/>
+    <AssetType xmlns="6d93d202-47fc-4405-873a-cab67cc5f1b2">TP</AssetType>
+    <CSXSubmissionDate xmlns="6d93d202-47fc-4405-873a-cab67cc5f1b2" xsi:nil="true"/>
+    <CSXUpdate xmlns="6d93d202-47fc-4405-873a-cab67cc5f1b2">false</CSXUpdate>
+    <ApprovalLog xmlns="6d93d202-47fc-4405-873a-cab67cc5f1b2" xsi:nil="true"/>
+    <BugNumber xmlns="6d93d202-47fc-4405-873a-cab67cc5f1b2" xsi:nil="true"/>
+    <Milestone xmlns="6d93d202-47fc-4405-873a-cab67cc5f1b2" xsi:nil="true"/>
+    <OriginAsset xmlns="6d93d202-47fc-4405-873a-cab67cc5f1b2" xsi:nil="true"/>
+    <TPComponent xmlns="6d93d202-47fc-4405-873a-cab67cc5f1b2" xsi:nil="true"/>
+    <RecommendationsModifier xmlns="6d93d202-47fc-4405-873a-cab67cc5f1b2">1000</RecommendationsModifier>
+    <Component xmlns="64acb2c5-0a2b-4bda-bd34-58e36cbb80d2" xsi:nil="true"/>
+    <Description0 xmlns="64acb2c5-0a2b-4bda-bd34-58e36cbb80d2" xsi:nil="true"/>
+    <AssetId xmlns="6d93d202-47fc-4405-873a-cab67cc5f1b2">TP102835054</AssetId>
+    <TPApplication xmlns="6d93d202-47fc-4405-873a-cab67cc5f1b2" xsi:nil="true"/>
+    <TPLaunchHelpLink xmlns="6d93d202-47fc-4405-873a-cab67cc5f1b2" xsi:nil="true"/>
+    <PolicheckWords xmlns="6d93d202-47fc-4405-873a-cab67cc5f1b2" xsi:nil="true"/>
+    <IntlLocPriority xmlns="6d93d202-47fc-4405-873a-cab67cc5f1b2" xsi:nil="true"/>
+    <CrawlForDependencies xmlns="6d93d202-47fc-4405-873a-cab67cc5f1b2">false</CrawlForDependencies>
+    <IntlLangReviewer xmlns="6d93d202-47fc-4405-873a-cab67cc5f1b2" xsi:nil="true"/>
+    <HandoffToMSDN xmlns="6d93d202-47fc-4405-873a-cab67cc5f1b2" xsi:nil="true"/>
+    <PlannedPubDate xmlns="6d93d202-47fc-4405-873a-cab67cc5f1b2" xsi:nil="true"/>
+    <TrustLevel xmlns="6d93d202-47fc-4405-873a-cab67cc5f1b2">1 Microsoft Managed Content</TrustLevel>
+    <LocLastLocAttemptVersionLookup xmlns="6d93d202-47fc-4405-873a-cab67cc5f1b2">827850</LocLastLocAttemptVersionLookup>
+    <TemplateTemplateType xmlns="6d93d202-47fc-4405-873a-cab67cc5f1b2">Word Document Template</TemplateTemplateType>
+    <IsSearchable xmlns="6d93d202-47fc-4405-873a-cab67cc5f1b2">true</IsSearchable>
+    <TPNamespace xmlns="6d93d202-47fc-4405-873a-cab67cc5f1b2" xsi:nil="true"/>
+    <CampaignTagsTaxHTField0 xmlns="6d93d202-47fc-4405-873a-cab67cc5f1b2">
+      <Terms xmlns="http://schemas.microsoft.com/office/infopath/2007/PartnerControls"/>
+    </CampaignTagsTaxHTField0>
+    <TaxCatchAll xmlns="6d93d202-47fc-4405-873a-cab67cc5f1b2"/>
+    <Markets xmlns="6d93d202-47fc-4405-873a-cab67cc5f1b2"/>
+    <IntlLangReview xmlns="6d93d202-47fc-4405-873a-cab67cc5f1b2">false</IntlLangReview>
+    <UAProjectedTotalWords xmlns="6d93d202-47fc-4405-873a-cab67cc5f1b2" xsi:nil="true"/>
+    <OutputCachingOn xmlns="6d93d202-47fc-4405-873a-cab67cc5f1b2">false</OutputCachingOn>
+    <AverageRating xmlns="6d93d202-47fc-4405-873a-cab67cc5f1b2" xsi:nil="true"/>
+    <LocMarketGroupTiers2 xmlns="6d93d202-47fc-4405-873a-cab67cc5f1b2" xsi:nil="true"/>
+    <TPAppVersion xmlns="6d93d202-47fc-4405-873a-cab67cc5f1b2" xsi:nil="true"/>
+    <TPCommandLine xmlns="6d93d202-47fc-4405-873a-cab67cc5f1b2" xsi:nil="true"/>
+    <APAuthor xmlns="6d93d202-47fc-4405-873a-cab67cc5f1b2">
+      <UserInfo>
+        <DisplayName>REDMOND\sheilad</DisplayName>
+        <AccountId>81</AccountId>
+        <AccountType/>
+      </UserInfo>
+    </APAuthor>
+    <LocManualTestRequired xmlns="6d93d202-47fc-4405-873a-cab67cc5f1b2">false</LocManualTestRequired>
+    <EditorialStatus xmlns="6d93d202-47fc-4405-873a-cab67cc5f1b2">Complete</EditorialStatus>
+    <TPLaunchHelpLinkType xmlns="6d93d202-47fc-4405-873a-cab67cc5f1b2">Template</TPLaunchHelpLinkType>
+    <OriginalRelease xmlns="6d93d202-47fc-4405-873a-cab67cc5f1b2">15</OriginalRelease>
+    <LastModifiedDateTime xmlns="6d93d202-47fc-4405-873a-cab67cc5f1b2" xsi:nil="true"/>
+    <ScenarioTagsTaxHTField0 xmlns="6d93d202-47fc-4405-873a-cab67cc5f1b2">
+      <Terms xmlns="http://schemas.microsoft.com/office/infopath/2007/PartnerControls"/>
+    </ScenarioTagsTaxHTField0>
+    <LocalizationTagsTaxHTField0 xmlns="6d93d202-47fc-4405-873a-cab67cc5f1b2">
+      <Terms xmlns="http://schemas.microsoft.com/office/infopath/2007/PartnerControls"/>
+    </LocalizationTagsTaxHTField0>
+  </documentManagement>
+</p:properties>
+</file>
+
+<file path=customXml/item4.xml><?xml version="1.0" encoding="utf-8"?>
+<mappings xmlns="http://schemas.microsoft.com/pics">
+  <picture>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</picture>
+</mappings>
+</file>
+
+<file path=customXml/item5.xml><?xml version="1.0" encoding="utf-8"?>
+<?mso-contentType ?>
+<FormTemplates xmlns="http://schemas.microsoft.com/sharepoint/v3/contenttype/forms">
+  <Display>DocumentLibraryForm</Display>
+  <Edit>AssetEditForm</Edit>
+  <New>DocumentLibraryForm</New>
+</FormTemplates>
+</file>
+
 <file path=customXml/itemProps1.xml><?xml version="1.0" encoding="utf-8"?>
 <ds:datastoreItem xmlns:ds="http://schemas.openxmlformats.org/officeDocument/2006/customXml" ds:itemID="{55AF091B-3C7A-41E3-B477-F2FDAA23CFDA}">
   <ds:schemaRefs>
@@ -4575,33 +4548,6 @@
 </file>
 
 <file path=customXml/itemProps2.xml><?xml version="1.0" encoding="utf-8"?>
-<ds:datastoreItem xmlns:ds="http://schemas.openxmlformats.org/officeDocument/2006/customXml" ds:itemID="{F0EDECC0-4E27-4FC9-BA6F-6D753F7105A3}">
-  <ds:schemaRefs>
-    <ds:schemaRef ds:uri="http://schemas.microsoft.com/sharepoint/v3/contenttype/forms"/>
-  </ds:schemaRefs>
-</ds:datastoreItem>
-</file>
-
-<file path=customXml/itemProps3.xml><?xml version="1.0" encoding="utf-8"?>
-<ds:datastoreItem xmlns:ds="http://schemas.openxmlformats.org/officeDocument/2006/customXml" ds:itemID="{E437E9E5-EE29-454F-8714-516920628209}">
-  <ds:schemaRefs>
-    <ds:schemaRef ds:uri="http://schemas.microsoft.com/pics"/>
-  </ds:schemaRefs>
-</ds:datastoreItem>
-</file>
-
-<file path=customXml/itemProps4.xml><?xml version="1.0" encoding="utf-8"?>
-<ds:datastoreItem xmlns:ds="http://schemas.openxmlformats.org/officeDocument/2006/customXml" ds:itemID="{81602DC7-857C-4B95-A627-FBA1109C632C}">
-  <ds:schemaRefs>
-    <ds:schemaRef ds:uri="http://schemas.microsoft.com/office/2006/metadata/properties"/>
-    <ds:schemaRef ds:uri="http://schemas.microsoft.com/office/infopath/2007/PartnerControls"/>
-    <ds:schemaRef ds:uri="6d93d202-47fc-4405-873a-cab67cc5f1b2"/>
-    <ds:schemaRef ds:uri="64acb2c5-0a2b-4bda-bd34-58e36cbb80d2"/>
-  </ds:schemaRefs>
-</ds:datastoreItem>
-</file>
-
-<file path=customXml/itemProps5.xml><?xml version="1.0" encoding="utf-8"?>
 <ds:datastoreItem xmlns:ds="http://schemas.openxmlformats.org/officeDocument/2006/customXml" ds:itemID="{A0842F57-A15A-4113-AEED-A8ACAFA6C7A8}">
   <ds:schemaRefs>
     <ds:schemaRef ds:uri="http://schemas.microsoft.com/office/2006/metadata/contentType"/>
@@ -4618,4 +4564,31 @@
     <ds:schemaRef ds:uri="http://schemas.microsoft.com/internal/obd"/>
   </ds:schemaRefs>
 </ds:datastoreItem>
+</file>
+
+<file path=customXml/itemProps3.xml><?xml version="1.0" encoding="utf-8"?>
+<ds:datastoreItem xmlns:ds="http://schemas.openxmlformats.org/officeDocument/2006/customXml" ds:itemID="{81602DC7-857C-4B95-A627-FBA1109C632C}">
+  <ds:schemaRefs>
+    <ds:schemaRef ds:uri="http://schemas.microsoft.com/office/2006/metadata/properties"/>
+    <ds:schemaRef ds:uri="http://schemas.microsoft.com/office/infopath/2007/PartnerControls"/>
+    <ds:schemaRef ds:uri="6d93d202-47fc-4405-873a-cab67cc5f1b2"/>
+    <ds:schemaRef ds:uri="64acb2c5-0a2b-4bda-bd34-58e36cbb80d2"/>
+  </ds:schemaRefs>
+</ds:datastoreItem>
+</file>
+
+<file path=customXml/itemProps4.xml><?xml version="1.0" encoding="utf-8"?>
+<ds:datastoreItem xmlns:ds="http://schemas.openxmlformats.org/officeDocument/2006/customXml" ds:itemID="{E437E9E5-EE29-454F-8714-516920628209}">
+  <ds:schemaRefs>
+    <ds:schemaRef ds:uri="http://schemas.microsoft.com/pics"/>
+  </ds:schemaRefs>
+</ds:datastoreItem>
+</file>
+
+<file path=customXml/itemProps5.xml><?xml version="1.0" encoding="utf-8"?>
+<ds:datastoreItem xmlns:ds="http://schemas.openxmlformats.org/officeDocument/2006/customXml" ds:itemID="{F0EDECC0-4E27-4FC9-BA6F-6D753F7105A3}">
+  <ds:schemaRefs>
+    <ds:schemaRef ds:uri="http://schemas.microsoft.com/sharepoint/v3/contenttype/forms"/>
+  </ds:schemaRefs>
+</ds:datastoreItem>
 </file>
</xml_diff>